<commit_message>
(documentacao) Corrige arquivo de layout de exportação de arquivos
</commit_message>
<xml_diff>
--- a/documentacao/sistema/documentos-importacao-exportacao/LayoutDosArquivos.docx
+++ b/documentacao/sistema/documentos-importacao-exportacao/LayoutDosArquivos.docx
@@ -1,15 +1,10 @@
 
 <file path=word/document.xml><?xml version="1.0" encoding="utf-8"?>
-<w:document xmlns:wpc="http://schemas.microsoft.com/office/word/2010/wordprocessingCanvas" xmlns:cx="http://schemas.microsoft.com/office/drawing/2014/chartex" xmlns:cx1="http://schemas.microsoft.com/office/drawing/2015/9/8/chartex" xmlns:cx2="http://schemas.microsoft.com/office/drawing/2015/10/21/chartex" xmlns:cx3="http://schemas.microsoft.com/office/drawing/2016/5/9/chartex" xmlns:cx4="http://schemas.microsoft.com/office/drawing/2016/5/10/chartex" xmlns:cx5="http://schemas.microsoft.com/office/drawing/2016/5/11/chartex" xmlns:cx6="http://schemas.microsoft.com/office/drawing/2016/5/12/chartex" xmlns:cx7="http://schemas.microsoft.com/office/drawing/2016/5/13/chartex" xmlns:cx8="http://schemas.microsoft.com/office/drawing/2016/5/14/chartex" xmlns:mc="http://schemas.openxmlformats.org/markup-compatibility/2006" xmlns:aink="http://schemas.microsoft.com/office/drawing/2016/ink" xmlns:am3d="http://schemas.microsoft.com/office/drawing/2017/model3d" xmlns:o="urn:schemas-microsoft-com:office:office" xmlns:r="http://schemas.openxmlformats.org/officeDocument/2006/relationships" xmlns:m="http://schemas.openxmlformats.org/officeDocument/2006/math" xmlns:v="urn:schemas-microsoft-com:vml" xmlns:wp14="http://schemas.microsoft.com/office/word/2010/wordprocessingDrawing" xmlns:wp="http://schemas.openxmlformats.org/drawingml/2006/wordprocessingDrawing" xmlns:w10="urn:schemas-microsoft-com:office:word" xmlns:w="http://schemas.openxmlformats.org/wordprocessingml/2006/main" xmlns:w14="http://schemas.microsoft.com/office/word/2010/wordml" xmlns:w15="http://schemas.microsoft.com/office/word/2012/wordml" xmlns:w16cid="http://schemas.microsoft.com/office/word/2016/wordml/cid" xmlns:w16se="http://schemas.microsoft.com/office/word/2015/wordml/symex" xmlns:wpg="http://schemas.microsoft.com/office/word/2010/wordprocessingGroup" xmlns:wpi="http://schemas.microsoft.com/office/word/2010/wordprocessingInk" xmlns:wne="http://schemas.microsoft.com/office/word/2006/wordml" xmlns:wps="http://schemas.microsoft.com/office/word/2010/wordprocessingShape" mc:Ignorable="w14 w15 w16se w16cid wp14">
+<w:document xmlns:wpc="http://schemas.microsoft.com/office/word/2010/wordprocessingCanvas" xmlns:cx="http://schemas.microsoft.com/office/drawing/2014/chartex" xmlns:cx1="http://schemas.microsoft.com/office/drawing/2015/9/8/chartex" xmlns:cx2="http://schemas.microsoft.com/office/drawing/2015/10/21/chartex" xmlns:cx3="http://schemas.microsoft.com/office/drawing/2016/5/9/chartex" xmlns:cx4="http://schemas.microsoft.com/office/drawing/2016/5/10/chartex" xmlns:cx5="http://schemas.microsoft.com/office/drawing/2016/5/11/chartex" xmlns:cx6="http://schemas.microsoft.com/office/drawing/2016/5/12/chartex" xmlns:cx7="http://schemas.microsoft.com/office/drawing/2016/5/13/chartex" xmlns:cx8="http://schemas.microsoft.com/office/drawing/2016/5/14/chartex" xmlns:mc="http://schemas.openxmlformats.org/markup-compatibility/2006" xmlns:aink="http://schemas.microsoft.com/office/drawing/2016/ink" xmlns:am3d="http://schemas.microsoft.com/office/drawing/2017/model3d" xmlns:o="urn:schemas-microsoft-com:office:office" xmlns:r="http://schemas.openxmlformats.org/officeDocument/2006/relationships" xmlns:m="http://schemas.openxmlformats.org/officeDocument/2006/math" xmlns:v="urn:schemas-microsoft-com:vml" xmlns:wp14="http://schemas.microsoft.com/office/word/2010/wordprocessingDrawing" xmlns:wp="http://schemas.openxmlformats.org/drawingml/2006/wordprocessingDrawing" xmlns:w10="urn:schemas-microsoft-com:office:word" xmlns:w="http://schemas.openxmlformats.org/wordprocessingml/2006/main" xmlns:w14="http://schemas.microsoft.com/office/word/2010/wordml" xmlns:w15="http://schemas.microsoft.com/office/word/2012/wordml" xmlns:w16cex="http://schemas.microsoft.com/office/word/2018/wordml/cex" xmlns:w16cid="http://schemas.microsoft.com/office/word/2016/wordml/cid" xmlns:w16="http://schemas.microsoft.com/office/word/2018/wordml" xmlns:w16se="http://schemas.microsoft.com/office/word/2015/wordml/symex" xmlns:wpg="http://schemas.microsoft.com/office/word/2010/wordprocessingGroup" xmlns:wpi="http://schemas.microsoft.com/office/word/2010/wordprocessingInk" xmlns:wne="http://schemas.microsoft.com/office/word/2006/wordml" xmlns:wps="http://schemas.microsoft.com/office/word/2010/wordprocessingShape" mc:Ignorable="w14 w15 w16se w16cid w16 w16cex wp14">
   <w:body>
     <w:p>
       <w:r>
-        <w:t>Layout – Arquivo c</w:t>
-      </w:r>
-      <w:bookmarkStart w:id="0" w:name="_GoBack"/>
-      <w:bookmarkEnd w:id="0"/>
-      <w:r>
-        <w:t xml:space="preserve">om </w:t>
+        <w:t xml:space="preserve">Layout – Arquivo com </w:t>
       </w:r>
       <w:r>
         <w:t>dados das vagas</w:t>
@@ -18,7 +13,7 @@
     <w:p/>
     <w:p>
       <w:pPr>
-        <w:pStyle w:val="PargrafodaLista"/>
+        <w:pStyle w:val="ListParagraph"/>
         <w:numPr>
           <w:ilvl w:val="0"/>
           <w:numId w:val="1"/>
@@ -36,7 +31,10 @@
         <w:t xml:space="preserve">Tamanho dos Dados úteis: </w:t>
       </w:r>
       <w:r>
-        <w:t>42</w:t>
+        <w:t>4</w:t>
+      </w:r>
+      <w:r>
+        <w:t>2</w:t>
       </w:r>
     </w:p>
     <w:p>
@@ -46,7 +44,7 @@
     </w:p>
     <w:tbl>
       <w:tblPr>
-        <w:tblStyle w:val="Tabelacomgrade"/>
+        <w:tblStyle w:val="TableGrid"/>
         <w:tblW w:w="9743" w:type="dxa"/>
         <w:jc w:val="center"/>
         <w:tblLook w:val="04A0" w:firstRow="1" w:lastRow="0" w:firstColumn="1" w:lastColumn="0" w:noHBand="0" w:noVBand="1"/>
@@ -316,7 +314,7 @@
               <w:t>3</w:t>
             </w:r>
             <w:r>
-              <w:t>3</w:t>
+              <w:t>2</w:t>
             </w:r>
           </w:p>
         </w:tc>
@@ -368,19 +366,14 @@
               <w:t xml:space="preserve">G        </w:t>
             </w:r>
             <w:r>
-              <w:t xml:space="preserve">         </w:t>
-            </w:r>
-            <w:proofErr w:type="gramStart"/>
+              <w:t xml:space="preserve">          </w:t>
+            </w:r>
             <w:r>
               <w:t xml:space="preserve"> </w:t>
             </w:r>
             <w:r>
-              <w:t xml:space="preserve"> </w:t>
-            </w:r>
-            <w:r>
               <w:t>”</w:t>
             </w:r>
-            <w:proofErr w:type="gramEnd"/>
           </w:p>
         </w:tc>
       </w:tr>
@@ -424,7 +417,10 @@
               <w:jc w:val="center"/>
             </w:pPr>
             <w:r>
-              <w:t>008</w:t>
+              <w:t>0</w:t>
+            </w:r>
+            <w:r>
+              <w:t>10</w:t>
             </w:r>
           </w:p>
         </w:tc>
@@ -443,15 +439,15 @@
               <w:t>3</w:t>
             </w:r>
             <w:r>
+              <w:t>3</w:t>
+            </w:r>
+            <w:r>
+              <w:t>-0</w:t>
+            </w:r>
+            <w:r>
               <w:t>4</w:t>
             </w:r>
             <w:r>
-              <w:t>-0</w:t>
-            </w:r>
-            <w:r>
-              <w:t>4</w:t>
-            </w:r>
-            <w:r>
               <w:t>2</w:t>
             </w:r>
           </w:p>
@@ -484,7 +480,19 @@
               <w:t>: “</w:t>
             </w:r>
             <w:r>
-              <w:t>DDMMYYYY</w:t>
+              <w:t>DD</w:t>
+            </w:r>
+            <w:r>
+              <w:t>-</w:t>
+            </w:r>
+            <w:r>
+              <w:t>MM</w:t>
+            </w:r>
+            <w:r>
+              <w:t>-</w:t>
+            </w:r>
+            <w:r>
+              <w:t>YYYY</w:t>
             </w:r>
             <w:r>
               <w:t>”</w:t>
@@ -496,7 +504,7 @@
     <w:p/>
     <w:p>
       <w:pPr>
-        <w:pStyle w:val="PargrafodaLista"/>
+        <w:pStyle w:val="ListParagraph"/>
         <w:numPr>
           <w:ilvl w:val="0"/>
           <w:numId w:val="1"/>
@@ -524,7 +532,7 @@
     </w:p>
     <w:tbl>
       <w:tblPr>
-        <w:tblStyle w:val="Tabelacomgrade"/>
+        <w:tblStyle w:val="TableGrid"/>
         <w:tblW w:w="9918" w:type="dxa"/>
         <w:jc w:val="center"/>
         <w:tblLook w:val="04A0" w:firstRow="1" w:lastRow="0" w:firstColumn="1" w:lastColumn="0" w:noHBand="0" w:noVBand="1"/>
@@ -661,7 +669,10 @@
               <w:jc w:val="center"/>
             </w:pPr>
             <w:r>
-              <w:t>008</w:t>
+              <w:t>0</w:t>
+            </w:r>
+            <w:r>
+              <w:t>10</w:t>
             </w:r>
           </w:p>
         </w:tc>
@@ -674,7 +685,10 @@
               <w:jc w:val="center"/>
             </w:pPr>
             <w:r>
-              <w:t>001-008</w:t>
+              <w:t>001-0</w:t>
+            </w:r>
+            <w:r>
+              <w:t>10</w:t>
             </w:r>
           </w:p>
         </w:tc>
@@ -708,7 +722,19 @@
               <w:jc w:val="center"/>
             </w:pPr>
             <w:r>
-              <w:t>“DDMMYYYY”</w:t>
+              <w:t>“DD</w:t>
+            </w:r>
+            <w:r>
+              <w:t>-</w:t>
+            </w:r>
+            <w:r>
+              <w:t>MM</w:t>
+            </w:r>
+            <w:r>
+              <w:t>-</w:t>
+            </w:r>
+            <w:r>
+              <w:t>YYYY”</w:t>
             </w:r>
           </w:p>
         </w:tc>
@@ -772,19 +798,16 @@
               <w:jc w:val="center"/>
             </w:pPr>
             <w:r>
-              <w:t>00</w:t>
-            </w:r>
-            <w:r>
-              <w:t>9</w:t>
+              <w:t>0</w:t>
+            </w:r>
+            <w:r>
+              <w:t>11</w:t>
             </w:r>
             <w:r>
               <w:t>-0</w:t>
             </w:r>
             <w:r>
-              <w:t>4</w:t>
-            </w:r>
-            <w:r>
-              <w:t>9</w:t>
+              <w:t>50</w:t>
             </w:r>
           </w:p>
         </w:tc>
@@ -824,126 +847,10 @@
               <w:t>“</w:t>
             </w:r>
             <w:r>
-              <w:t>NOME DA</w:t>
-            </w:r>
-            <w:r>
-              <w:t xml:space="preserve"> </w:t>
-            </w:r>
-            <w:r>
-              <w:t xml:space="preserve">VAGA </w:t>
-            </w:r>
-            <w:r>
-              <w:t xml:space="preserve">          </w:t>
-            </w:r>
-            <w:r>
-              <w:t xml:space="preserve">               </w:t>
-            </w:r>
-            <w:proofErr w:type="gramStart"/>
-            <w:r>
-              <w:t xml:space="preserve">  </w:t>
+              <w:t xml:space="preserve">NOME DA VAGA                            </w:t>
             </w:r>
             <w:r>
               <w:t>”</w:t>
-            </w:r>
-            <w:proofErr w:type="gramEnd"/>
-          </w:p>
-        </w:tc>
-      </w:tr>
-      <w:tr>
-        <w:trPr>
-          <w:trHeight w:val="355"/>
-          <w:jc w:val="center"/>
-        </w:trPr>
-        <w:tc>
-          <w:tcPr>
-            <w:tcW w:w="1265" w:type="dxa"/>
-          </w:tcPr>
-          <w:p>
-            <w:pPr>
-              <w:jc w:val="center"/>
-            </w:pPr>
-            <w:r>
-              <w:t>3</w:t>
-            </w:r>
-          </w:p>
-        </w:tc>
-        <w:tc>
-          <w:tcPr>
-            <w:tcW w:w="1725" w:type="dxa"/>
-          </w:tcPr>
-          <w:p>
-            <w:pPr>
-              <w:jc w:val="center"/>
-            </w:pPr>
-            <w:r>
-              <w:t>Disponi</w:t>
-            </w:r>
-            <w:r>
-              <w:t>bilidade</w:t>
-            </w:r>
-          </w:p>
-        </w:tc>
-        <w:tc>
-          <w:tcPr>
-            <w:tcW w:w="1338" w:type="dxa"/>
-          </w:tcPr>
-          <w:p>
-            <w:pPr>
-              <w:jc w:val="center"/>
-            </w:pPr>
-            <w:r>
-              <w:t>00</w:t>
-            </w:r>
-            <w:r>
-              <w:t>1</w:t>
-            </w:r>
-          </w:p>
-        </w:tc>
-        <w:tc>
-          <w:tcPr>
-            <w:tcW w:w="1226" w:type="dxa"/>
-          </w:tcPr>
-          <w:p>
-            <w:pPr>
-              <w:jc w:val="center"/>
-            </w:pPr>
-            <w:r>
-              <w:t>0</w:t>
-            </w:r>
-            <w:r>
-              <w:t>50</w:t>
-            </w:r>
-          </w:p>
-        </w:tc>
-        <w:tc>
-          <w:tcPr>
-            <w:tcW w:w="1286" w:type="dxa"/>
-          </w:tcPr>
-          <w:p>
-            <w:pPr>
-              <w:jc w:val="center"/>
-            </w:pPr>
-            <w:r>
-              <w:t>N</w:t>
-            </w:r>
-          </w:p>
-        </w:tc>
-        <w:tc>
-          <w:tcPr>
-            <w:tcW w:w="3078" w:type="dxa"/>
-          </w:tcPr>
-          <w:p>
-            <w:pPr>
-              <w:jc w:val="center"/>
-            </w:pPr>
-            <w:r>
-              <w:t>Mostra se a vaga está disponível ou não: “0</w:t>
-            </w:r>
-            <w:r>
-              <w:t>/</w:t>
-            </w:r>
-            <w:r>
-              <w:t>1”</w:t>
             </w:r>
           </w:p>
         </w:tc>
@@ -956,7 +863,7 @@
     </w:p>
     <w:p>
       <w:pPr>
-        <w:pStyle w:val="PargrafodaLista"/>
+        <w:pStyle w:val="ListParagraph"/>
         <w:numPr>
           <w:ilvl w:val="0"/>
           <w:numId w:val="1"/>
@@ -976,7 +883,7 @@
     </w:p>
     <w:tbl>
       <w:tblPr>
-        <w:tblStyle w:val="Tabelacomgrade"/>
+        <w:tblStyle w:val="TableGrid"/>
         <w:tblW w:w="10224" w:type="dxa"/>
         <w:jc w:val="center"/>
         <w:tblLook w:val="04A0" w:firstRow="1" w:lastRow="0" w:firstColumn="1" w:lastColumn="0" w:noHBand="0" w:noVBand="1"/>
@@ -1113,7 +1020,7 @@
               <w:jc w:val="center"/>
             </w:pPr>
             <w:r>
-              <w:t>0005</w:t>
+              <w:t>005</w:t>
             </w:r>
           </w:p>
         </w:tc>
@@ -1166,6 +1073,8 @@
         </w:tc>
       </w:tr>
     </w:tbl>
+    <w:p/>
+    <w:p/>
     <w:p/>
     <w:p/>
     <w:p/>
@@ -1181,7 +1090,7 @@
     <w:p/>
     <w:p>
       <w:pPr>
-        <w:pStyle w:val="PargrafodaLista"/>
+        <w:pStyle w:val="ListParagraph"/>
         <w:numPr>
           <w:ilvl w:val="0"/>
           <w:numId w:val="2"/>
@@ -1199,7 +1108,7 @@
         <w:t xml:space="preserve">Tamanho dos Dados úteis: </w:t>
       </w:r>
       <w:r>
-        <w:t>64</w:t>
+        <w:t>82</w:t>
       </w:r>
     </w:p>
     <w:p>
@@ -1209,7 +1118,7 @@
     </w:p>
     <w:tbl>
       <w:tblPr>
-        <w:tblStyle w:val="Tabelacomgrade"/>
+        <w:tblStyle w:val="TableGrid"/>
         <w:tblW w:w="9743" w:type="dxa"/>
         <w:jc w:val="center"/>
         <w:tblLook w:val="04A0" w:firstRow="1" w:lastRow="0" w:firstColumn="1" w:lastColumn="0" w:noHBand="0" w:noVBand="1"/>
@@ -1478,7 +1387,10 @@
               <w:t>-0</w:t>
             </w:r>
             <w:r>
-              <w:t>43</w:t>
+              <w:t>4</w:t>
+            </w:r>
+            <w:r>
+              <w:t>2</w:t>
             </w:r>
           </w:p>
         </w:tc>
@@ -1515,16 +1427,11 @@
               <w:t>“</w:t>
             </w:r>
             <w:r>
-              <w:t xml:space="preserve">NOME DA VAGA                          </w:t>
-            </w:r>
-            <w:proofErr w:type="gramStart"/>
-            <w:r>
-              <w:t xml:space="preserve">  </w:t>
+              <w:t xml:space="preserve">NOME DA VAGA                            </w:t>
             </w:r>
             <w:r>
               <w:t>”</w:t>
             </w:r>
-            <w:proofErr w:type="gramEnd"/>
           </w:p>
         </w:tc>
       </w:tr>
@@ -1590,13 +1497,19 @@
               <w:t>0</w:t>
             </w:r>
             <w:r>
-              <w:t>44</w:t>
+              <w:t>4</w:t>
+            </w:r>
+            <w:r>
+              <w:t>3</w:t>
             </w:r>
             <w:r>
               <w:t>-0</w:t>
             </w:r>
             <w:r>
-              <w:t>74</w:t>
+              <w:t>7</w:t>
+            </w:r>
+            <w:r>
+              <w:t>2</w:t>
             </w:r>
           </w:p>
         </w:tc>
@@ -1633,16 +1546,11 @@
               <w:t>“</w:t>
             </w:r>
             <w:r>
-              <w:t xml:space="preserve">NOME DA ONG                 </w:t>
-            </w:r>
-            <w:proofErr w:type="gramStart"/>
-            <w:r>
-              <w:t xml:space="preserve">  </w:t>
+              <w:t xml:space="preserve">NOME DA ONG                   </w:t>
             </w:r>
             <w:r>
               <w:t>”</w:t>
             </w:r>
-            <w:proofErr w:type="gramEnd"/>
           </w:p>
         </w:tc>
       </w:tr>
@@ -1686,7 +1594,10 @@
               <w:jc w:val="center"/>
             </w:pPr>
             <w:r>
-              <w:t>008</w:t>
+              <w:t>0</w:t>
+            </w:r>
+            <w:r>
+              <w:t>10</w:t>
             </w:r>
           </w:p>
         </w:tc>
@@ -1702,13 +1613,19 @@
               <w:t>0</w:t>
             </w:r>
             <w:r>
-              <w:t>75</w:t>
+              <w:t>7</w:t>
+            </w:r>
+            <w:r>
+              <w:t>3</w:t>
             </w:r>
             <w:r>
               <w:t>-0</w:t>
             </w:r>
             <w:r>
-              <w:t>83</w:t>
+              <w:t>8</w:t>
+            </w:r>
+            <w:r>
+              <w:t>2</w:t>
             </w:r>
           </w:p>
         </w:tc>
@@ -1734,7 +1651,19 @@
               <w:jc w:val="center"/>
             </w:pPr>
             <w:r>
-              <w:t>Identifica a data de geração do arquivo: “DDMMYYYY”</w:t>
+              <w:t>Identifica a data de geração do arquivo: “DD</w:t>
+            </w:r>
+            <w:r>
+              <w:t>-</w:t>
+            </w:r>
+            <w:r>
+              <w:t>MM</w:t>
+            </w:r>
+            <w:r>
+              <w:t>-</w:t>
+            </w:r>
+            <w:r>
+              <w:t>YYYY”</w:t>
             </w:r>
           </w:p>
         </w:tc>
@@ -1743,7 +1672,7 @@
     <w:p/>
     <w:p>
       <w:pPr>
-        <w:pStyle w:val="PargrafodaLista"/>
+        <w:pStyle w:val="ListParagraph"/>
         <w:numPr>
           <w:ilvl w:val="0"/>
           <w:numId w:val="2"/>
@@ -1761,7 +1690,7 @@
         <w:t xml:space="preserve">Tamanho dos dados úteis: </w:t>
       </w:r>
       <w:r>
-        <w:t>40</w:t>
+        <w:t>132</w:t>
       </w:r>
     </w:p>
     <w:p>
@@ -1771,8 +1700,8 @@
     </w:p>
     <w:tbl>
       <w:tblPr>
-        <w:tblStyle w:val="Tabelacomgrade"/>
-        <w:tblW w:w="9743" w:type="dxa"/>
+        <w:tblStyle w:val="TableGrid"/>
+        <w:tblW w:w="10220" w:type="dxa"/>
         <w:jc w:val="center"/>
         <w:tblLook w:val="04A0" w:firstRow="1" w:lastRow="0" w:firstColumn="1" w:lastColumn="0" w:noHBand="0" w:noVBand="1"/>
       </w:tblPr>
@@ -1791,7 +1720,7 @@
         </w:trPr>
         <w:tc>
           <w:tcPr>
-            <w:tcW w:w="1316" w:type="dxa"/>
+            <w:tcW w:w="1019" w:type="dxa"/>
           </w:tcPr>
           <w:p>
             <w:pPr>
@@ -1804,7 +1733,7 @@
         </w:tc>
         <w:tc>
           <w:tcPr>
-            <w:tcW w:w="1309" w:type="dxa"/>
+            <w:tcW w:w="1352" w:type="dxa"/>
           </w:tcPr>
           <w:p>
             <w:pPr>
@@ -1817,7 +1746,7 @@
         </w:tc>
         <w:tc>
           <w:tcPr>
-            <w:tcW w:w="1381" w:type="dxa"/>
+            <w:tcW w:w="1134" w:type="dxa"/>
           </w:tcPr>
           <w:p>
             <w:pPr>
@@ -1830,7 +1759,7 @@
         </w:tc>
         <w:tc>
           <w:tcPr>
-            <w:tcW w:w="1282" w:type="dxa"/>
+            <w:tcW w:w="959" w:type="dxa"/>
           </w:tcPr>
           <w:p>
             <w:pPr>
@@ -1843,7 +1772,7 @@
         </w:tc>
         <w:tc>
           <w:tcPr>
-            <w:tcW w:w="1335" w:type="dxa"/>
+            <w:tcW w:w="1051" w:type="dxa"/>
           </w:tcPr>
           <w:p>
             <w:pPr>
@@ -1856,7 +1785,7 @@
         </w:tc>
         <w:tc>
           <w:tcPr>
-            <w:tcW w:w="3120" w:type="dxa"/>
+            <w:tcW w:w="4705" w:type="dxa"/>
           </w:tcPr>
           <w:p>
             <w:pPr>
@@ -1875,7 +1804,7 @@
         </w:trPr>
         <w:tc>
           <w:tcPr>
-            <w:tcW w:w="1316" w:type="dxa"/>
+            <w:tcW w:w="1019" w:type="dxa"/>
           </w:tcPr>
           <w:p>
             <w:pPr>
@@ -1888,7 +1817,7 @@
         </w:tc>
         <w:tc>
           <w:tcPr>
-            <w:tcW w:w="1309" w:type="dxa"/>
+            <w:tcW w:w="1352" w:type="dxa"/>
           </w:tcPr>
           <w:p>
             <w:pPr>
@@ -1901,33 +1830,36 @@
         </w:tc>
         <w:tc>
           <w:tcPr>
-            <w:tcW w:w="1381" w:type="dxa"/>
-          </w:tcPr>
-          <w:p>
-            <w:pPr>
-              <w:jc w:val="center"/>
-            </w:pPr>
-            <w:r>
-              <w:t>008</w:t>
-            </w:r>
-          </w:p>
-        </w:tc>
-        <w:tc>
-          <w:tcPr>
-            <w:tcW w:w="1282" w:type="dxa"/>
-          </w:tcPr>
-          <w:p>
-            <w:pPr>
-              <w:jc w:val="center"/>
-            </w:pPr>
-            <w:r>
-              <w:t>001-008</w:t>
-            </w:r>
-          </w:p>
-        </w:tc>
-        <w:tc>
-          <w:tcPr>
-            <w:tcW w:w="1335" w:type="dxa"/>
+            <w:tcW w:w="1134" w:type="dxa"/>
+          </w:tcPr>
+          <w:p>
+            <w:pPr>
+              <w:jc w:val="center"/>
+            </w:pPr>
+            <w:r>
+              <w:t>010</w:t>
+            </w:r>
+          </w:p>
+        </w:tc>
+        <w:tc>
+          <w:tcPr>
+            <w:tcW w:w="959" w:type="dxa"/>
+          </w:tcPr>
+          <w:p>
+            <w:pPr>
+              <w:jc w:val="center"/>
+            </w:pPr>
+            <w:r>
+              <w:t>001-0</w:t>
+            </w:r>
+            <w:r>
+              <w:t>10</w:t>
+            </w:r>
+          </w:p>
+        </w:tc>
+        <w:tc>
+          <w:tcPr>
+            <w:tcW w:w="1051" w:type="dxa"/>
           </w:tcPr>
           <w:p>
             <w:pPr>
@@ -1940,7 +1872,7 @@
         </w:tc>
         <w:tc>
           <w:tcPr>
-            <w:tcW w:w="3120" w:type="dxa"/>
+            <w:tcW w:w="4705" w:type="dxa"/>
           </w:tcPr>
           <w:p>
             <w:pPr>
@@ -1961,7 +1893,19 @@
               <w:jc w:val="center"/>
             </w:pPr>
             <w:r>
-              <w:t>“DDMMYYYY”</w:t>
+              <w:t>“DD</w:t>
+            </w:r>
+            <w:r>
+              <w:t>-</w:t>
+            </w:r>
+            <w:r>
+              <w:t>MM</w:t>
+            </w:r>
+            <w:r>
+              <w:t>-</w:t>
+            </w:r>
+            <w:r>
+              <w:t>YYYY”</w:t>
             </w:r>
           </w:p>
         </w:tc>
@@ -1973,7 +1917,7 @@
         </w:trPr>
         <w:tc>
           <w:tcPr>
-            <w:tcW w:w="1316" w:type="dxa"/>
+            <w:tcW w:w="1019" w:type="dxa"/>
           </w:tcPr>
           <w:p>
             <w:pPr>
@@ -1986,7 +1930,7 @@
         </w:tc>
         <w:tc>
           <w:tcPr>
-            <w:tcW w:w="1309" w:type="dxa"/>
+            <w:tcW w:w="1352" w:type="dxa"/>
           </w:tcPr>
           <w:p>
             <w:pPr>
@@ -1999,7 +1943,7 @@
         </w:tc>
         <w:tc>
           <w:tcPr>
-            <w:tcW w:w="1381" w:type="dxa"/>
+            <w:tcW w:w="1134" w:type="dxa"/>
           </w:tcPr>
           <w:p>
             <w:pPr>
@@ -2018,26 +1962,29 @@
         </w:tc>
         <w:tc>
           <w:tcPr>
-            <w:tcW w:w="1282" w:type="dxa"/>
-          </w:tcPr>
-          <w:p>
-            <w:pPr>
-              <w:jc w:val="center"/>
-            </w:pPr>
-            <w:r>
-              <w:t>009-0</w:t>
-            </w:r>
-            <w:r>
-              <w:t>4</w:t>
-            </w:r>
-            <w:r>
-              <w:t>9</w:t>
-            </w:r>
-          </w:p>
-        </w:tc>
-        <w:tc>
-          <w:tcPr>
-            <w:tcW w:w="1335" w:type="dxa"/>
+            <w:tcW w:w="959" w:type="dxa"/>
+          </w:tcPr>
+          <w:p>
+            <w:pPr>
+              <w:jc w:val="center"/>
+            </w:pPr>
+            <w:r>
+              <w:t>0</w:t>
+            </w:r>
+            <w:r>
+              <w:t>11</w:t>
+            </w:r>
+            <w:r>
+              <w:t>-0</w:t>
+            </w:r>
+            <w:r>
+              <w:t>50</w:t>
+            </w:r>
+          </w:p>
+        </w:tc>
+        <w:tc>
+          <w:tcPr>
+            <w:tcW w:w="1051" w:type="dxa"/>
           </w:tcPr>
           <w:p>
             <w:pPr>
@@ -2050,7 +1997,7 @@
         </w:tc>
         <w:tc>
           <w:tcPr>
-            <w:tcW w:w="3120" w:type="dxa"/>
+            <w:tcW w:w="4705" w:type="dxa"/>
           </w:tcPr>
           <w:p>
             <w:pPr>
@@ -2089,19 +2036,14 @@
               <w:t xml:space="preserve">         </w:t>
             </w:r>
             <w:r>
-              <w:t xml:space="preserve">         </w:t>
-            </w:r>
-            <w:proofErr w:type="gramStart"/>
+              <w:t xml:space="preserve">          </w:t>
+            </w:r>
             <w:r>
               <w:t xml:space="preserve"> </w:t>
             </w:r>
             <w:r>
-              <w:t xml:space="preserve"> </w:t>
-            </w:r>
-            <w:r>
               <w:t>”</w:t>
             </w:r>
-            <w:proofErr w:type="gramEnd"/>
           </w:p>
         </w:tc>
       </w:tr>
@@ -2112,7 +2054,7 @@
         </w:trPr>
         <w:tc>
           <w:tcPr>
-            <w:tcW w:w="1316" w:type="dxa"/>
+            <w:tcW w:w="1019" w:type="dxa"/>
           </w:tcPr>
           <w:p>
             <w:pPr>
@@ -2125,7 +2067,7 @@
         </w:tc>
         <w:tc>
           <w:tcPr>
-            <w:tcW w:w="1309" w:type="dxa"/>
+            <w:tcW w:w="1352" w:type="dxa"/>
           </w:tcPr>
           <w:p>
             <w:pPr>
@@ -2138,7 +2080,7 @@
         </w:tc>
         <w:tc>
           <w:tcPr>
-            <w:tcW w:w="1381" w:type="dxa"/>
+            <w:tcW w:w="1134" w:type="dxa"/>
           </w:tcPr>
           <w:p>
             <w:pPr>
@@ -2151,7 +2093,7 @@
         </w:tc>
         <w:tc>
           <w:tcPr>
-            <w:tcW w:w="1282" w:type="dxa"/>
+            <w:tcW w:w="959" w:type="dxa"/>
           </w:tcPr>
           <w:p>
             <w:pPr>
@@ -2161,7 +2103,10 @@
               <w:t>5</w:t>
             </w:r>
             <w:r>
-              <w:t>0-</w:t>
+              <w:t>1</w:t>
+            </w:r>
+            <w:r>
+              <w:t>-</w:t>
             </w:r>
             <w:r>
               <w:t>9</w:t>
@@ -2173,7 +2118,7 @@
         </w:tc>
         <w:tc>
           <w:tcPr>
-            <w:tcW w:w="1335" w:type="dxa"/>
+            <w:tcW w:w="1051" w:type="dxa"/>
           </w:tcPr>
           <w:p>
             <w:pPr>
@@ -2186,7 +2131,7 @@
         </w:tc>
         <w:tc>
           <w:tcPr>
-            <w:tcW w:w="3120" w:type="dxa"/>
+            <w:tcW w:w="4705" w:type="dxa"/>
           </w:tcPr>
           <w:p>
             <w:pPr>
@@ -2196,13 +2141,8 @@
               <w:t xml:space="preserve">E-mail do voluntário: </w:t>
             </w:r>
             <w:r>
-              <w:t xml:space="preserve">“DANIEL.ANSELMI@BANDTEC.COM.BR         </w:t>
-            </w:r>
-            <w:proofErr w:type="gramStart"/>
-            <w:r>
-              <w:t xml:space="preserve">  ”</w:t>
-            </w:r>
-            <w:proofErr w:type="gramEnd"/>
+              <w:t>“DANIEL.ANSELMI@BANDTEC.COM.BR           ”</w:t>
+            </w:r>
           </w:p>
         </w:tc>
       </w:tr>
@@ -2213,7 +2153,7 @@
         </w:trPr>
         <w:tc>
           <w:tcPr>
-            <w:tcW w:w="1316" w:type="dxa"/>
+            <w:tcW w:w="1019" w:type="dxa"/>
           </w:tcPr>
           <w:p>
             <w:pPr>
@@ -2226,7 +2166,7 @@
         </w:tc>
         <w:tc>
           <w:tcPr>
-            <w:tcW w:w="1309" w:type="dxa"/>
+            <w:tcW w:w="1352" w:type="dxa"/>
           </w:tcPr>
           <w:p>
             <w:pPr>
@@ -2239,23 +2179,7 @@
         </w:tc>
         <w:tc>
           <w:tcPr>
-            <w:tcW w:w="1381" w:type="dxa"/>
-          </w:tcPr>
-          <w:p>
-            <w:pPr>
-              <w:jc w:val="center"/>
-            </w:pPr>
-            <w:r>
-              <w:t>00</w:t>
-            </w:r>
-            <w:r>
-              <w:t>8</w:t>
-            </w:r>
-          </w:p>
-        </w:tc>
-        <w:tc>
-          <w:tcPr>
-            <w:tcW w:w="1282" w:type="dxa"/>
+            <w:tcW w:w="1134" w:type="dxa"/>
           </w:tcPr>
           <w:p>
             <w:pPr>
@@ -2265,25 +2189,38 @@
               <w:t>0</w:t>
             </w:r>
             <w:r>
+              <w:t>10</w:t>
+            </w:r>
+          </w:p>
+        </w:tc>
+        <w:tc>
+          <w:tcPr>
+            <w:tcW w:w="959" w:type="dxa"/>
+          </w:tcPr>
+          <w:p>
+            <w:pPr>
+              <w:jc w:val="center"/>
+            </w:pPr>
+            <w:r>
+              <w:t>0</w:t>
+            </w:r>
+            <w:r>
               <w:t>9</w:t>
             </w:r>
             <w:r>
               <w:t>1</w:t>
             </w:r>
             <w:r>
-              <w:t>-0</w:t>
-            </w:r>
-            <w:r>
-              <w:t>9</w:t>
-            </w:r>
-            <w:r>
-              <w:t>9</w:t>
-            </w:r>
-          </w:p>
-        </w:tc>
-        <w:tc>
-          <w:tcPr>
-            <w:tcW w:w="1335" w:type="dxa"/>
+              <w:t>-</w:t>
+            </w:r>
+            <w:r>
+              <w:t>100</w:t>
+            </w:r>
+          </w:p>
+        </w:tc>
+        <w:tc>
+          <w:tcPr>
+            <w:tcW w:w="1051" w:type="dxa"/>
           </w:tcPr>
           <w:p>
             <w:pPr>
@@ -2296,7 +2233,7 @@
         </w:tc>
         <w:tc>
           <w:tcPr>
-            <w:tcW w:w="3120" w:type="dxa"/>
+            <w:tcW w:w="4705" w:type="dxa"/>
           </w:tcPr>
           <w:p>
             <w:pPr>
@@ -2311,7 +2248,19 @@
               <w:jc w:val="center"/>
             </w:pPr>
             <w:r>
-              <w:t>“DDMMYYYY”</w:t>
+              <w:t>“DD</w:t>
+            </w:r>
+            <w:r>
+              <w:t>-</w:t>
+            </w:r>
+            <w:r>
+              <w:t>MM</w:t>
+            </w:r>
+            <w:r>
+              <w:t>-</w:t>
+            </w:r>
+            <w:r>
+              <w:t>YYYY”</w:t>
             </w:r>
           </w:p>
         </w:tc>
@@ -2323,7 +2272,7 @@
         </w:trPr>
         <w:tc>
           <w:tcPr>
-            <w:tcW w:w="1316" w:type="dxa"/>
+            <w:tcW w:w="1019" w:type="dxa"/>
           </w:tcPr>
           <w:p>
             <w:pPr>
@@ -2336,7 +2285,7 @@
         </w:tc>
         <w:tc>
           <w:tcPr>
-            <w:tcW w:w="1309" w:type="dxa"/>
+            <w:tcW w:w="1352" w:type="dxa"/>
           </w:tcPr>
           <w:p>
             <w:pPr>
@@ -2349,7 +2298,7 @@
         </w:tc>
         <w:tc>
           <w:tcPr>
-            <w:tcW w:w="1381" w:type="dxa"/>
+            <w:tcW w:w="1134" w:type="dxa"/>
           </w:tcPr>
           <w:p>
             <w:pPr>
@@ -2368,7 +2317,7 @@
         </w:tc>
         <w:tc>
           <w:tcPr>
-            <w:tcW w:w="1282" w:type="dxa"/>
+            <w:tcW w:w="959" w:type="dxa"/>
           </w:tcPr>
           <w:p>
             <w:pPr>
@@ -2378,12 +2327,15 @@
               <w:t>10</w:t>
             </w:r>
             <w:r>
-              <w:t>0-</w:t>
-            </w:r>
-            <w:r>
               <w:t>1</w:t>
             </w:r>
             <w:r>
+              <w:t>-</w:t>
+            </w:r>
+            <w:r>
+              <w:t>1</w:t>
+            </w:r>
+            <w:r>
               <w:t>3</w:t>
             </w:r>
             <w:r>
@@ -2393,7 +2345,7 @@
         </w:tc>
         <w:tc>
           <w:tcPr>
-            <w:tcW w:w="1335" w:type="dxa"/>
+            <w:tcW w:w="1051" w:type="dxa"/>
           </w:tcPr>
           <w:p>
             <w:pPr>
@@ -2406,7 +2358,7 @@
         </w:tc>
         <w:tc>
           <w:tcPr>
-            <w:tcW w:w="3120" w:type="dxa"/>
+            <w:tcW w:w="4705" w:type="dxa"/>
           </w:tcPr>
           <w:p>
             <w:pPr>
@@ -2434,16 +2386,11 @@
               <w:t>CAMP</w:t>
             </w:r>
             <w:r>
-              <w:t xml:space="preserve">O       </w:t>
-            </w:r>
-            <w:proofErr w:type="gramStart"/>
-            <w:r>
-              <w:t xml:space="preserve">  </w:t>
+              <w:t xml:space="preserve">O         </w:t>
             </w:r>
             <w:r>
               <w:t>”</w:t>
             </w:r>
-            <w:proofErr w:type="gramEnd"/>
           </w:p>
         </w:tc>
       </w:tr>
@@ -2454,7 +2401,7 @@
         </w:trPr>
         <w:tc>
           <w:tcPr>
-            <w:tcW w:w="1316" w:type="dxa"/>
+            <w:tcW w:w="1019" w:type="dxa"/>
           </w:tcPr>
           <w:p>
             <w:pPr>
@@ -2467,7 +2414,7 @@
         </w:tc>
         <w:tc>
           <w:tcPr>
-            <w:tcW w:w="1309" w:type="dxa"/>
+            <w:tcW w:w="1352" w:type="dxa"/>
           </w:tcPr>
           <w:p>
             <w:pPr>
@@ -2480,7 +2427,7 @@
         </w:tc>
         <w:tc>
           <w:tcPr>
-            <w:tcW w:w="1381" w:type="dxa"/>
+            <w:tcW w:w="1134" w:type="dxa"/>
           </w:tcPr>
           <w:p>
             <w:pPr>
@@ -2493,7 +2440,7 @@
         </w:tc>
         <w:tc>
           <w:tcPr>
-            <w:tcW w:w="1282" w:type="dxa"/>
+            <w:tcW w:w="959" w:type="dxa"/>
           </w:tcPr>
           <w:p>
             <w:pPr>
@@ -2518,7 +2465,7 @@
         </w:tc>
         <w:tc>
           <w:tcPr>
-            <w:tcW w:w="1335" w:type="dxa"/>
+            <w:tcW w:w="1051" w:type="dxa"/>
           </w:tcPr>
           <w:p>
             <w:pPr>
@@ -2531,7 +2478,7 @@
         </w:tc>
         <w:tc>
           <w:tcPr>
-            <w:tcW w:w="3120" w:type="dxa"/>
+            <w:tcW w:w="4705" w:type="dxa"/>
           </w:tcPr>
           <w:p>
             <w:pPr>
@@ -2542,99 +2489,6 @@
             </w:r>
             <w:r>
               <w:t>: “SP”</w:t>
-            </w:r>
-          </w:p>
-        </w:tc>
-      </w:tr>
-      <w:tr>
-        <w:trPr>
-          <w:trHeight w:val="355"/>
-          <w:jc w:val="center"/>
-        </w:trPr>
-        <w:tc>
-          <w:tcPr>
-            <w:tcW w:w="1316" w:type="dxa"/>
-          </w:tcPr>
-          <w:p>
-            <w:pPr>
-              <w:jc w:val="center"/>
-            </w:pPr>
-            <w:r>
-              <w:t>7</w:t>
-            </w:r>
-          </w:p>
-        </w:tc>
-        <w:tc>
-          <w:tcPr>
-            <w:tcW w:w="1309" w:type="dxa"/>
-          </w:tcPr>
-          <w:p>
-            <w:pPr>
-              <w:jc w:val="center"/>
-            </w:pPr>
-            <w:r>
-              <w:t>Participou da vaga?</w:t>
-            </w:r>
-          </w:p>
-        </w:tc>
-        <w:tc>
-          <w:tcPr>
-            <w:tcW w:w="1381" w:type="dxa"/>
-          </w:tcPr>
-          <w:p>
-            <w:pPr>
-              <w:jc w:val="center"/>
-            </w:pPr>
-            <w:r>
-              <w:t>001</w:t>
-            </w:r>
-          </w:p>
-        </w:tc>
-        <w:tc>
-          <w:tcPr>
-            <w:tcW w:w="1282" w:type="dxa"/>
-          </w:tcPr>
-          <w:p>
-            <w:pPr>
-              <w:jc w:val="center"/>
-            </w:pPr>
-            <w:r>
-              <w:t>1</w:t>
-            </w:r>
-            <w:r>
-              <w:t>33</w:t>
-            </w:r>
-          </w:p>
-        </w:tc>
-        <w:tc>
-          <w:tcPr>
-            <w:tcW w:w="1335" w:type="dxa"/>
-          </w:tcPr>
-          <w:p>
-            <w:pPr>
-              <w:jc w:val="center"/>
-            </w:pPr>
-            <w:r>
-              <w:t>N</w:t>
-            </w:r>
-          </w:p>
-        </w:tc>
-        <w:tc>
-          <w:tcPr>
-            <w:tcW w:w="3120" w:type="dxa"/>
-          </w:tcPr>
-          <w:p>
-            <w:pPr>
-              <w:jc w:val="center"/>
-            </w:pPr>
-            <w:r>
-              <w:t>Indica se foi efetivamente um voluntário: “0</w:t>
-            </w:r>
-            <w:r>
-              <w:t>/</w:t>
-            </w:r>
-            <w:r>
-              <w:t>1”</w:t>
             </w:r>
           </w:p>
         </w:tc>
@@ -2647,7 +2501,17 @@
     </w:p>
     <w:p>
       <w:pPr>
-        <w:pStyle w:val="PargrafodaLista"/>
+        <w:ind w:left="360"/>
+      </w:pPr>
+    </w:p>
+    <w:p>
+      <w:pPr>
+        <w:ind w:left="360"/>
+      </w:pPr>
+    </w:p>
+    <w:p>
+      <w:pPr>
+        <w:pStyle w:val="ListParagraph"/>
         <w:numPr>
           <w:ilvl w:val="0"/>
           <w:numId w:val="2"/>
@@ -2668,7 +2532,7 @@
     </w:p>
     <w:tbl>
       <w:tblPr>
-        <w:tblStyle w:val="Tabelacomgrade"/>
+        <w:tblStyle w:val="TableGrid"/>
         <w:tblW w:w="10224" w:type="dxa"/>
         <w:jc w:val="center"/>
         <w:tblLook w:val="04A0" w:firstRow="1" w:lastRow="0" w:firstColumn="1" w:lastColumn="0" w:noHBand="0" w:noVBand="1"/>
@@ -2805,7 +2669,7 @@
               <w:jc w:val="center"/>
             </w:pPr>
             <w:r>
-              <w:t>0005</w:t>
+              <w:t>005</w:t>
             </w:r>
           </w:p>
         </w:tc>
@@ -2871,7 +2735,7 @@
 </file>
 
 <file path=word/numbering.xml><?xml version="1.0" encoding="utf-8"?>
-<w:numbering xmlns:wpc="http://schemas.microsoft.com/office/word/2010/wordprocessingCanvas" xmlns:cx="http://schemas.microsoft.com/office/drawing/2014/chartex" xmlns:cx1="http://schemas.microsoft.com/office/drawing/2015/9/8/chartex" xmlns:cx2="http://schemas.microsoft.com/office/drawing/2015/10/21/chartex" xmlns:cx3="http://schemas.microsoft.com/office/drawing/2016/5/9/chartex" xmlns:cx4="http://schemas.microsoft.com/office/drawing/2016/5/10/chartex" xmlns:cx5="http://schemas.microsoft.com/office/drawing/2016/5/11/chartex" xmlns:cx6="http://schemas.microsoft.com/office/drawing/2016/5/12/chartex" xmlns:cx7="http://schemas.microsoft.com/office/drawing/2016/5/13/chartex" xmlns:cx8="http://schemas.microsoft.com/office/drawing/2016/5/14/chartex" xmlns:mc="http://schemas.openxmlformats.org/markup-compatibility/2006" xmlns:aink="http://schemas.microsoft.com/office/drawing/2016/ink" xmlns:am3d="http://schemas.microsoft.com/office/drawing/2017/model3d" xmlns:o="urn:schemas-microsoft-com:office:office" xmlns:r="http://schemas.openxmlformats.org/officeDocument/2006/relationships" xmlns:m="http://schemas.openxmlformats.org/officeDocument/2006/math" xmlns:v="urn:schemas-microsoft-com:vml" xmlns:wp14="http://schemas.microsoft.com/office/word/2010/wordprocessingDrawing" xmlns:wp="http://schemas.openxmlformats.org/drawingml/2006/wordprocessingDrawing" xmlns:w10="urn:schemas-microsoft-com:office:word" xmlns:w="http://schemas.openxmlformats.org/wordprocessingml/2006/main" xmlns:w14="http://schemas.microsoft.com/office/word/2010/wordml" xmlns:w15="http://schemas.microsoft.com/office/word/2012/wordml" xmlns:w16cid="http://schemas.microsoft.com/office/word/2016/wordml/cid" xmlns:w16se="http://schemas.microsoft.com/office/word/2015/wordml/symex" xmlns:wpg="http://schemas.microsoft.com/office/word/2010/wordprocessingGroup" xmlns:wpi="http://schemas.microsoft.com/office/word/2010/wordprocessingInk" xmlns:wne="http://schemas.microsoft.com/office/word/2006/wordml" xmlns:wps="http://schemas.microsoft.com/office/word/2010/wordprocessingShape" mc:Ignorable="w14 w15 w16se w16cid wp14">
+<w:numbering xmlns:wpc="http://schemas.microsoft.com/office/word/2010/wordprocessingCanvas" xmlns:cx="http://schemas.microsoft.com/office/drawing/2014/chartex" xmlns:cx1="http://schemas.microsoft.com/office/drawing/2015/9/8/chartex" xmlns:cx2="http://schemas.microsoft.com/office/drawing/2015/10/21/chartex" xmlns:cx3="http://schemas.microsoft.com/office/drawing/2016/5/9/chartex" xmlns:cx4="http://schemas.microsoft.com/office/drawing/2016/5/10/chartex" xmlns:cx5="http://schemas.microsoft.com/office/drawing/2016/5/11/chartex" xmlns:cx6="http://schemas.microsoft.com/office/drawing/2016/5/12/chartex" xmlns:cx7="http://schemas.microsoft.com/office/drawing/2016/5/13/chartex" xmlns:cx8="http://schemas.microsoft.com/office/drawing/2016/5/14/chartex" xmlns:mc="http://schemas.openxmlformats.org/markup-compatibility/2006" xmlns:aink="http://schemas.microsoft.com/office/drawing/2016/ink" xmlns:am3d="http://schemas.microsoft.com/office/drawing/2017/model3d" xmlns:o="urn:schemas-microsoft-com:office:office" xmlns:r="http://schemas.openxmlformats.org/officeDocument/2006/relationships" xmlns:m="http://schemas.openxmlformats.org/officeDocument/2006/math" xmlns:v="urn:schemas-microsoft-com:vml" xmlns:wp14="http://schemas.microsoft.com/office/word/2010/wordprocessingDrawing" xmlns:wp="http://schemas.openxmlformats.org/drawingml/2006/wordprocessingDrawing" xmlns:w10="urn:schemas-microsoft-com:office:word" xmlns:w="http://schemas.openxmlformats.org/wordprocessingml/2006/main" xmlns:w14="http://schemas.microsoft.com/office/word/2010/wordml" xmlns:w15="http://schemas.microsoft.com/office/word/2012/wordml" xmlns:w16cex="http://schemas.microsoft.com/office/word/2018/wordml/cex" xmlns:w16cid="http://schemas.microsoft.com/office/word/2016/wordml/cid" xmlns:w16="http://schemas.microsoft.com/office/word/2018/wordml" xmlns:w16se="http://schemas.microsoft.com/office/word/2015/wordml/symex" xmlns:wpg="http://schemas.microsoft.com/office/word/2010/wordprocessingGroup" xmlns:wpi="http://schemas.microsoft.com/office/word/2010/wordprocessingInk" xmlns:wne="http://schemas.microsoft.com/office/word/2006/wordml" xmlns:wps="http://schemas.microsoft.com/office/word/2010/wordprocessingShape" mc:Ignorable="w14 w15 w16se w16cid w16 w16cex wp14">
   <w:abstractNum w:abstractNumId="0" w15:restartNumberingAfterBreak="0">
     <w:nsid w:val="469A4B93"/>
     <w:multiLevelType w:val="hybridMultilevel"/>
@@ -3060,7 +2924,7 @@
 </file>
 
 <file path=word/styles.xml><?xml version="1.0" encoding="utf-8"?>
-<w:styles xmlns:mc="http://schemas.openxmlformats.org/markup-compatibility/2006" xmlns:r="http://schemas.openxmlformats.org/officeDocument/2006/relationships" xmlns:w="http://schemas.openxmlformats.org/wordprocessingml/2006/main" xmlns:w14="http://schemas.microsoft.com/office/word/2010/wordml" xmlns:w15="http://schemas.microsoft.com/office/word/2012/wordml" xmlns:w16cid="http://schemas.microsoft.com/office/word/2016/wordml/cid" xmlns:w16se="http://schemas.microsoft.com/office/word/2015/wordml/symex" mc:Ignorable="w14 w15 w16se w16cid">
+<w:styles xmlns:mc="http://schemas.openxmlformats.org/markup-compatibility/2006" xmlns:r="http://schemas.openxmlformats.org/officeDocument/2006/relationships" xmlns:w="http://schemas.openxmlformats.org/wordprocessingml/2006/main" xmlns:w14="http://schemas.microsoft.com/office/word/2010/wordml" xmlns:w15="http://schemas.microsoft.com/office/word/2012/wordml" xmlns:w16cex="http://schemas.microsoft.com/office/word/2018/wordml/cex" xmlns:w16cid="http://schemas.microsoft.com/office/word/2016/wordml/cid" xmlns:w16="http://schemas.microsoft.com/office/word/2018/wordml" xmlns:w16se="http://schemas.microsoft.com/office/word/2015/wordml/symex" mc:Ignorable="w14 w15 w16se w16cid w16 w16cex">
   <w:docDefaults>
     <w:rPrDefault>
       <w:rPr>
@@ -3454,13 +3318,13 @@
     <w:name w:val="Normal"/>
     <w:qFormat/>
   </w:style>
-  <w:style w:type="character" w:default="1" w:styleId="Fontepargpadro">
+  <w:style w:type="character" w:default="1" w:styleId="DefaultParagraphFont">
     <w:name w:val="Default Paragraph Font"/>
     <w:uiPriority w:val="1"/>
     <w:semiHidden/>
     <w:unhideWhenUsed/>
   </w:style>
-  <w:style w:type="table" w:default="1" w:styleId="Tabelanormal">
+  <w:style w:type="table" w:default="1" w:styleId="TableNormal">
     <w:name w:val="Normal Table"/>
     <w:uiPriority w:val="99"/>
     <w:semiHidden/>
@@ -3475,13 +3339,13 @@
       </w:tblCellMar>
     </w:tblPr>
   </w:style>
-  <w:style w:type="numbering" w:default="1" w:styleId="Semlista">
+  <w:style w:type="numbering" w:default="1" w:styleId="NoList">
     <w:name w:val="No List"/>
     <w:uiPriority w:val="99"/>
     <w:semiHidden/>
     <w:unhideWhenUsed/>
   </w:style>
-  <w:style w:type="paragraph" w:styleId="PargrafodaLista">
+  <w:style w:type="paragraph" w:styleId="ListParagraph">
     <w:name w:val="List Paragraph"/>
     <w:basedOn w:val="Normal"/>
     <w:uiPriority w:val="34"/>
@@ -3492,9 +3356,9 @@
       <w:contextualSpacing/>
     </w:pPr>
   </w:style>
-  <w:style w:type="table" w:styleId="Tabelacomgrade">
+  <w:style w:type="table" w:styleId="TableGrid">
     <w:name w:val="Table Grid"/>
-    <w:basedOn w:val="Tabelanormal"/>
+    <w:basedOn w:val="TableNormal"/>
     <w:uiPriority w:val="39"/>
     <w:rsid w:val="00C42BEB"/>
     <w:tblPr>

</xml_diff>